<commit_message>
dung randomsearch tim hyperparameter
</commit_message>
<xml_diff>
--- a/DATN_document/document/bao cao/TranVanManh_61TH4_baocao.docx
+++ b/DATN_document/document/bao cao/TranVanManh_61TH4_baocao.docx
@@ -14358,14 +14358,11 @@
         <w:jc w:val="both"/>
       </w:pPr>
       <w:r>
-        <w:rPr>
-          <w:noProof/>
-        </w:rPr>
         <w:drawing>
-          <wp:inline distT="0" distB="0" distL="0" distR="0" wp14:anchorId="19F0459A" wp14:editId="17EA7A44">
-            <wp:extent cx="5972175" cy="3770630"/>
+          <wp:inline distT="0" distB="0" distL="0" distR="0" wp14:anchorId="79A31737" wp14:editId="1860BB62">
+            <wp:extent cx="5972175" cy="1446530"/>
             <wp:effectExtent l="0" t="0" r="9525" b="1270"/>
-            <wp:docPr id="614800787" name="Picture 1"/>
+            <wp:docPr id="823689163" name="Picture 1"/>
             <wp:cNvGraphicFramePr>
               <a:graphicFrameLocks xmlns:a="http://schemas.openxmlformats.org/drawingml/2006/main" noChangeAspect="1"/>
             </wp:cNvGraphicFramePr>
@@ -14373,7 +14370,7 @@
               <a:graphicData uri="http://schemas.openxmlformats.org/drawingml/2006/picture">
                 <pic:pic xmlns:pic="http://schemas.openxmlformats.org/drawingml/2006/picture">
                   <pic:nvPicPr>
-                    <pic:cNvPr id="614800787" name=""/>
+                    <pic:cNvPr id="823689163" name=""/>
                     <pic:cNvPicPr/>
                   </pic:nvPicPr>
                   <pic:blipFill>
@@ -14385,7 +14382,7 @@
                   <pic:spPr>
                     <a:xfrm>
                       <a:off x="0" y="0"/>
-                      <a:ext cx="5972175" cy="3770630"/>
+                      <a:ext cx="5972175" cy="1446530"/>
                     </a:xfrm>
                     <a:prstGeom prst="rect">
                       <a:avLst/>
@@ -14396,6 +14393,15 @@
             </a:graphic>
           </wp:inline>
         </w:drawing>
+      </w:r>
+    </w:p>
+    <w:p>
+      <w:pPr>
+        <w:spacing w:line="360" w:lineRule="auto"/>
+        <w:jc w:val="center"/>
+      </w:pPr>
+      <w:r>
+        <w:t>Hình. Các bước trong quá trình xây dựng mô hình học máy</w:t>
       </w:r>
     </w:p>
     <w:p>
@@ -16386,6 +16392,9 @@
     <w:p>
       <w:pPr>
         <w:spacing w:line="360" w:lineRule="auto"/>
+        <w:rPr>
+          <w:noProof/>
+        </w:rPr>
       </w:pPr>
       <w:r>
         <w:lastRenderedPageBreak/>
@@ -16441,6 +16450,18 @@
     <w:p>
       <w:pPr>
         <w:spacing w:line="360" w:lineRule="auto"/>
+        <w:jc w:val="center"/>
+      </w:pPr>
+      <w:r>
+        <w:rPr>
+          <w:noProof/>
+        </w:rPr>
+        <w:t>Hình. Forget gate</w:t>
+      </w:r>
+    </w:p>
+    <w:p>
+      <w:pPr>
+        <w:spacing w:line="360" w:lineRule="auto"/>
       </w:pPr>
       <w:r>
         <w:tab/>
@@ -16622,9 +16643,9 @@
         </w:rPr>
         <w:lastRenderedPageBreak/>
         <w:drawing>
-          <wp:inline distT="0" distB="0" distL="0" distR="0" wp14:anchorId="5FCA1EE1" wp14:editId="1CDDABF1">
-            <wp:extent cx="4739640" cy="2607433"/>
-            <wp:effectExtent l="0" t="0" r="3810" b="2540"/>
+          <wp:inline distT="0" distB="0" distL="0" distR="0" wp14:anchorId="5FCA1EE1" wp14:editId="7A2A1C54">
+            <wp:extent cx="4060201" cy="2606675"/>
+            <wp:effectExtent l="0" t="0" r="0" b="3175"/>
             <wp:docPr id="310206742" name="Picture 1"/>
             <wp:cNvGraphicFramePr>
               <a:graphicFrameLocks xmlns:a="http://schemas.openxmlformats.org/drawingml/2006/main" noChangeAspect="1"/>
@@ -16645,7 +16666,7 @@
                   <pic:spPr>
                     <a:xfrm>
                       <a:off x="0" y="0"/>
-                      <a:ext cx="4770267" cy="2624282"/>
+                      <a:ext cx="4073993" cy="2615530"/>
                     </a:xfrm>
                     <a:prstGeom prst="rect">
                       <a:avLst/>
@@ -16656,6 +16677,17 @@
             </a:graphic>
           </wp:inline>
         </w:drawing>
+      </w:r>
+    </w:p>
+    <w:p>
+      <w:pPr>
+        <w:pStyle w:val="ListParagraph"/>
+        <w:spacing w:line="360" w:lineRule="auto"/>
+        <w:ind w:left="2520"/>
+        <w:jc w:val="center"/>
+      </w:pPr>
+      <w:r>
+        <w:t>Hình. Input gate</w:t>
       </w:r>
     </w:p>
     <w:p>
@@ -16966,6 +16998,15 @@
       <w:r>
         <w:tab/>
       </w:r>
+      <w:r>
+        <w:t>Hình. trạng thái mới C</w:t>
+      </w:r>
+      <w:r>
+        <w:rPr>
+          <w:vertAlign w:val="subscript"/>
+        </w:rPr>
+        <w:t>t</w:t>
+      </w:r>
     </w:p>
     <w:p>
       <w:pPr>
@@ -17117,7 +17158,17 @@
         <w:pStyle w:val="ListParagraph"/>
         <w:spacing w:line="360" w:lineRule="auto"/>
         <w:ind w:left="1080"/>
-      </w:pPr>
+        <w:jc w:val="center"/>
+      </w:pPr>
+      <w:r>
+        <w:t>Hình.</w:t>
+      </w:r>
+      <w:r>
+        <w:t xml:space="preserve"> Điều chỉnh thông tin</w:t>
+      </w:r>
+      <w:r>
+        <w:t xml:space="preserve"> đầu ra</w:t>
+      </w:r>
     </w:p>
     <w:p>
       <w:pPr>
@@ -17240,14 +17291,6 @@
       </w:r>
       <w:r>
         <w:tab/>
-      </w:r>
-    </w:p>
-    <w:p>
-      <w:pPr>
-        <w:spacing w:line="360" w:lineRule="auto"/>
-      </w:pPr>
-      <w:r>
-        <w:t>Áp dụng:</w:t>
       </w:r>
     </w:p>
     <w:p>
@@ -17301,15 +17344,15 @@
         <w:jc w:val="both"/>
       </w:pPr>
       <w:r>
+        <w:tab/>
+      </w:r>
+    </w:p>
+    <w:p>
+      <w:pPr>
+        <w:jc w:val="both"/>
+      </w:pPr>
+      <w:r>
         <w:lastRenderedPageBreak/>
-        <w:tab/>
-      </w:r>
-    </w:p>
-    <w:p>
-      <w:pPr>
-        <w:jc w:val="both"/>
-      </w:pPr>
-      <w:r>
         <w:tab/>
       </w:r>
       <w:r>
@@ -17752,7 +17795,6 @@
     </w:p>
     <w:p>
       <w:r>
-        <w:lastRenderedPageBreak/>
         <w:tab/>
         <w:t>Với 1000 lần huấn luyện mô hình</w:t>
       </w:r>
@@ -17775,6 +17817,7 @@
         </w:numPr>
       </w:pPr>
       <w:r>
+        <w:lastRenderedPageBreak/>
         <w:t>Chỉ số MSE cho tỷ giá USD/VND (USD_W) là:</w:t>
       </w:r>
     </w:p>
@@ -19116,7 +19159,46 @@
     </w:p>
     <w:p>
       <w:r>
-        <w:t>chỉ số loss_validation</w:t>
+        <w:t>loss_validation</w:t>
+      </w:r>
+    </w:p>
+    <w:p>
+      <w:r>
+        <w:drawing>
+          <wp:inline distT="0" distB="0" distL="0" distR="0" wp14:anchorId="0B01CD45" wp14:editId="2C6389C2">
+            <wp:extent cx="5972175" cy="4715510"/>
+            <wp:effectExtent l="0" t="0" r="9525" b="8890"/>
+            <wp:docPr id="1127570219" name="Picture 1"/>
+            <wp:cNvGraphicFramePr>
+              <a:graphicFrameLocks xmlns:a="http://schemas.openxmlformats.org/drawingml/2006/main" noChangeAspect="1"/>
+            </wp:cNvGraphicFramePr>
+            <a:graphic xmlns:a="http://schemas.openxmlformats.org/drawingml/2006/main">
+              <a:graphicData uri="http://schemas.openxmlformats.org/drawingml/2006/picture">
+                <pic:pic xmlns:pic="http://schemas.openxmlformats.org/drawingml/2006/picture">
+                  <pic:nvPicPr>
+                    <pic:cNvPr id="1127570219" name=""/>
+                    <pic:cNvPicPr/>
+                  </pic:nvPicPr>
+                  <pic:blipFill>
+                    <a:blip r:embed="rId78"/>
+                    <a:stretch>
+                      <a:fillRect/>
+                    </a:stretch>
+                  </pic:blipFill>
+                  <pic:spPr>
+                    <a:xfrm>
+                      <a:off x="0" y="0"/>
+                      <a:ext cx="5972175" cy="4715510"/>
+                    </a:xfrm>
+                    <a:prstGeom prst="rect">
+                      <a:avLst/>
+                    </a:prstGeom>
+                  </pic:spPr>
+                </pic:pic>
+              </a:graphicData>
+            </a:graphic>
+          </wp:inline>
+        </w:drawing>
       </w:r>
     </w:p>
     <w:p>
@@ -19139,6 +19221,7 @@
           <w:b/>
           <w:bCs/>
         </w:rPr>
+        <w:lastRenderedPageBreak/>
         <w:t>Phân tích k</w:t>
       </w:r>
       <w:r>
@@ -19147,6 +19230,16 @@
           <w:bCs/>
         </w:rPr>
         <w:t>ết quả thực nghiệm.</w:t>
+      </w:r>
+    </w:p>
+    <w:p>
+      <w:r>
+        <w:t xml:space="preserve">Giá trị MSE cho USD_W là 0.00021160080511499732, tương đương với sai số trung bình khoảng 0.02. </w:t>
+      </w:r>
+    </w:p>
+    <w:p>
+      <w:r>
+        <w:t>Giá trị MSE cho DT_W và V_W cũng tương đối nhỏ, lần lượt là 0.0012323577986692103 và 0.001320481007271706, tương đương với sai số trung bình khoảng 0.12 và 0.13 điểm.</w:t>
       </w:r>
     </w:p>
     <w:p>
@@ -19177,86 +19270,83 @@
     </w:p>
     <w:p>
       <w:r>
+        <w:t>các siêu tham số cần điều chỉnh khi so sánh</w:t>
+      </w:r>
+      <w:r>
+        <w:t>:</w:t>
+      </w:r>
+    </w:p>
+    <w:p>
+      <w:r>
+        <w:t xml:space="preserve">Số đơn vị ẩn LSTM </w:t>
+      </w:r>
+      <w:r>
+        <w:t>(units): phạm vi [</w:t>
+      </w:r>
+      <w:r>
+        <w:t>16, 32, 64, 128, 256</w:t>
+      </w:r>
+      <w:r>
+        <w:t>]</w:t>
+      </w:r>
+    </w:p>
+    <w:p>
+      <w:r>
+        <w:t>A</w:t>
+      </w:r>
+      <w:r>
+        <w:t>ctivation</w:t>
+      </w:r>
+      <w:r>
+        <w:t xml:space="preserve">: phạm vi </w:t>
+      </w:r>
+      <w:r>
+        <w:t>['sigmoid', 'tanh', 'relu']</w:t>
+      </w:r>
+    </w:p>
+    <w:p>
+      <w:r>
+        <w:t>Dropout</w:t>
+      </w:r>
+      <w:r>
+        <w:t>_rate:</w:t>
+      </w:r>
+      <w:r>
+        <w:t xml:space="preserve"> </w:t>
+      </w:r>
+      <w:r>
+        <w:t>phạm vi [</w:t>
+      </w:r>
+      <w:r>
+        <w:t>0.0, 0.1, 0.2, 0.25, 0.4, 0.5, 0.6</w:t>
+      </w:r>
+      <w:r>
+        <w:t>]</w:t>
+      </w:r>
+    </w:p>
+    <w:p>
+      <w:r>
+        <w:t>Learning_rate</w:t>
+      </w:r>
+      <w:r>
+        <w:t>:</w:t>
+      </w:r>
+      <w:r>
+        <w:t xml:space="preserve"> phạm vi</w:t>
+      </w:r>
+      <w:r>
+        <w:t xml:space="preserve"> </w:t>
+      </w:r>
+      <w:r>
+        <w:t>[0.001, 0.005, 0.01]</w:t>
+      </w:r>
+      <w:r>
         <w:tab/>
-        <w:t>các siêu tham số cần điều chỉnh khi so sánh</w:t>
-      </w:r>
-    </w:p>
-    <w:p>
-      <w:r>
-        <w:tab/>
-      </w:r>
-      <w:r>
-        <w:t xml:space="preserve">Số đơn vị ẩn LSTM </w:t>
-      </w:r>
-      <w:r>
-        <w:t>(units): phạm vi [</w:t>
-      </w:r>
-      <w:r>
-        <w:t>16, 32, 64, 128, 256</w:t>
-      </w:r>
-      <w:r>
-        <w:t>].</w:t>
-      </w:r>
-    </w:p>
-    <w:p>
-      <w:r>
-        <w:tab/>
-        <w:t>A</w:t>
-      </w:r>
-      <w:r>
-        <w:t>ctivation</w:t>
-      </w:r>
-      <w:r>
-        <w:t xml:space="preserve">: phạm vi </w:t>
-      </w:r>
-      <w:r>
-        <w:t>['sigmoid', 'tanh', 'relu']</w:t>
-      </w:r>
-    </w:p>
-    <w:p>
-      <w:r>
-        <w:tab/>
-      </w:r>
-      <w:r>
-        <w:t>Dropout</w:t>
-      </w:r>
-      <w:r>
-        <w:t>_rate:</w:t>
-      </w:r>
-      <w:r>
-        <w:t xml:space="preserve"> </w:t>
-      </w:r>
-      <w:r>
-        <w:t>phạm vi [</w:t>
-      </w:r>
-      <w:r>
-        <w:t>0.0, 0.1, 0.2, 0.25, 0.4, 0.5, 0.6</w:t>
-      </w:r>
-      <w:r>
-        <w:t>]</w:t>
-      </w:r>
-    </w:p>
-    <w:p>
-      <w:r>
-        <w:tab/>
-      </w:r>
-      <w:r>
-        <w:t>Learning_rate</w:t>
-      </w:r>
-      <w:r>
-        <w:t>:</w:t>
-      </w:r>
-      <w:r>
-        <w:t xml:space="preserve"> phạm vi</w:t>
-      </w:r>
-      <w:r>
-        <w:t xml:space="preserve"> </w:t>
-      </w:r>
-      <w:r>
-        <w:t>[0.001, 0.005, 0.01]</w:t>
-      </w:r>
-      <w:r>
-        <w:tab/>
+      </w:r>
+    </w:p>
+    <w:p>
+      <w:r>
+        <w:t xml:space="preserve">Các siêu tham số sẽ được tối ưu hóa bằng phương pháp tìm kiếm ngẫu nhiên (random search) </w:t>
       </w:r>
     </w:p>
     <w:p>
@@ -19454,7 +19544,7 @@
       <w:bookmarkEnd w:id="77"/>
     </w:p>
     <w:sectPr>
-      <w:footerReference w:type="default" r:id="rId78"/>
+      <w:footerReference w:type="default" r:id="rId79"/>
       <w:pgSz w:w="12240" w:h="15840" w:code="1"/>
       <w:pgMar w:top="1134" w:right="1134" w:bottom="1134" w:left="1701" w:header="720" w:footer="720" w:gutter="0"/>
       <w:pgBorders w:display="firstPage">

</xml_diff>